<commit_message>
LeetCode: 9 & 13
</commit_message>
<xml_diff>
--- a/notes/data-structures/arrays.docx
+++ b/notes/data-structures/arrays.docx
@@ -48,6 +48,13 @@
       </w:r>
       <w:r>
         <w:br/>
+        <w:t>Непрерывное хранение данных в памяти.</w:t>
+      </w:r>
+      <w:r>
+        <w:br/>
+      </w:r>
+      <w:r>
+        <w:br/>
       </w:r>
       <w:r>
         <w:rPr>
@@ -103,19 +110,16 @@
         <w:rPr>
           <w:lang w:val="en-US"/>
         </w:rPr>
-        <w:t>O(</w:t>
+        <w:t>O</w:t>
+      </w:r>
+      <w:r>
+        <w:t>(</w:t>
       </w:r>
       <w:proofErr w:type="gramEnd"/>
       <w:r>
-        <w:rPr>
-          <w:lang w:val="en-US"/>
-        </w:rPr>
         <w:t>1).</w:t>
       </w:r>
       <w:r>
-        <w:rPr>
-          <w:lang w:val="en-US"/>
-        </w:rPr>
         <w:br/>
       </w:r>
       <w:r>
@@ -145,10 +149,16 @@
       <w:r>
         <w:br/>
       </w:r>
+      <w:r>
+        <w:t>Новы</w:t>
+      </w:r>
+      <w:r>
+        <w:t>е</w:t>
+      </w:r>
       <w:bookmarkStart w:id="0" w:name="_GoBack"/>
       <w:bookmarkEnd w:id="0"/>
       <w:r>
-        <w:br/>
+        <w:t xml:space="preserve"> методы.</w:t>
       </w:r>
     </w:p>
     <w:sectPr>

</xml_diff>